<commit_message>
fixed issue with arrows in task network
</commit_message>
<xml_diff>
--- a/sprints/4/Communism – FINAL DELIVERABLE.docx
+++ b/sprints/4/Communism – FINAL DELIVERABLE.docx
@@ -202,6 +202,7 @@
                 <w:b w:val="0"/>
               </w:rPr>
             </w:pPr>
+            <w:proofErr w:type="spellStart"/>
             <w:r>
               <w:rPr>
                 <w:rFonts w:ascii="Times New Roman" w:hAnsi="Times New Roman" w:cs="Times New Roman"/>
@@ -209,6 +210,7 @@
               </w:rPr>
               <w:t>GitHub</w:t>
             </w:r>
+            <w:proofErr w:type="spellEnd"/>
           </w:p>
         </w:tc>
         <w:tc>
@@ -262,11 +264,19 @@
                 <w:rFonts w:ascii="Times New Roman" w:hAnsi="Times New Roman" w:cs="Times New Roman"/>
               </w:rPr>
             </w:pPr>
+            <w:proofErr w:type="spellStart"/>
             <w:r>
               <w:rPr>
                 <w:rFonts w:ascii="Times New Roman" w:hAnsi="Times New Roman" w:cs="Times New Roman"/>
               </w:rPr>
-              <w:t>Conor Lamb</w:t>
+              <w:t>Conor</w:t>
+            </w:r>
+            <w:proofErr w:type="spellEnd"/>
+            <w:r>
+              <w:rPr>
+                <w:rFonts w:ascii="Times New Roman" w:hAnsi="Times New Roman" w:cs="Times New Roman"/>
+              </w:rPr>
+              <w:t xml:space="preserve"> Lamb</w:t>
             </w:r>
           </w:p>
         </w:tc>
@@ -367,12 +377,14 @@
                 <w:rFonts w:ascii="Times New Roman" w:hAnsi="Times New Roman" w:cs="Times New Roman"/>
               </w:rPr>
             </w:pPr>
+            <w:proofErr w:type="gramStart"/>
             <w:r>
               <w:rPr>
                 <w:rFonts w:ascii="Times New Roman" w:hAnsi="Times New Roman" w:cs="Times New Roman"/>
               </w:rPr>
               <w:t>rockaflacka47</w:t>
             </w:r>
+            <w:proofErr w:type="gramEnd"/>
           </w:p>
         </w:tc>
         <w:tc>
@@ -447,12 +459,14 @@
                 <w:rFonts w:ascii="Times New Roman" w:hAnsi="Times New Roman" w:cs="Times New Roman"/>
               </w:rPr>
             </w:pPr>
+            <w:proofErr w:type="spellStart"/>
             <w:r>
               <w:rPr>
                 <w:rFonts w:ascii="Times New Roman" w:hAnsi="Times New Roman" w:cs="Times New Roman"/>
               </w:rPr>
               <w:t>SigneRuprecht</w:t>
             </w:r>
+            <w:proofErr w:type="spellEnd"/>
           </w:p>
         </w:tc>
         <w:tc>
@@ -507,8 +521,16 @@
               <w:rPr>
                 <w:rFonts w:ascii="Times New Roman" w:hAnsi="Times New Roman" w:cs="Times New Roman"/>
               </w:rPr>
-              <w:t>Dalton Scharff</w:t>
+              <w:t xml:space="preserve">Dalton </w:t>
             </w:r>
+            <w:proofErr w:type="spellStart"/>
+            <w:r>
+              <w:rPr>
+                <w:rFonts w:ascii="Times New Roman" w:hAnsi="Times New Roman" w:cs="Times New Roman"/>
+              </w:rPr>
+              <w:t>Scharff</w:t>
+            </w:r>
+            <w:proofErr w:type="spellEnd"/>
           </w:p>
         </w:tc>
         <w:tc>
@@ -531,12 +553,16 @@
                 <w:rFonts w:ascii="Times New Roman" w:hAnsi="Times New Roman" w:cs="Times New Roman"/>
               </w:rPr>
             </w:pPr>
+            <w:proofErr w:type="spellStart"/>
+            <w:proofErr w:type="gramStart"/>
             <w:r>
               <w:rPr>
                 <w:rFonts w:ascii="Times New Roman" w:hAnsi="Times New Roman" w:cs="Times New Roman"/>
               </w:rPr>
               <w:t>daltonscharff</w:t>
             </w:r>
+            <w:proofErr w:type="spellEnd"/>
+            <w:proofErr w:type="gramEnd"/>
           </w:p>
         </w:tc>
         <w:tc>
@@ -610,15 +636,16 @@
       <w:pPr>
         <w:spacing w:after="0" w:line="240" w:lineRule="auto"/>
       </w:pPr>
+      <w:bookmarkStart w:id="0" w:name="_GoBack"/>
       <w:r>
         <w:rPr>
           <w:noProof/>
         </w:rPr>
         <w:drawing>
-          <wp:inline distT="0" distB="0" distL="0" distR="0" wp14:anchorId="39D57CBF" wp14:editId="491BF2A7">
-            <wp:extent cx="5943600" cy="6145040"/>
+          <wp:inline distT="0" distB="0" distL="0" distR="0" wp14:anchorId="041D818E" wp14:editId="1D68CEA5">
+            <wp:extent cx="5943600" cy="5344940"/>
             <wp:effectExtent l="0" t="0" r="0" b="0"/>
-            <wp:docPr id="3" name="Picture 3"/>
+            <wp:docPr id="1" name="Picture 1"/>
             <wp:cNvGraphicFramePr>
               <a:graphicFrameLocks xmlns:a="http://schemas.openxmlformats.org/drawingml/2006/main" noChangeAspect="1"/>
             </wp:cNvGraphicFramePr>
@@ -626,7 +653,7 @@
               <a:graphicData uri="http://schemas.openxmlformats.org/drawingml/2006/picture">
                 <pic:pic xmlns:pic="http://schemas.openxmlformats.org/drawingml/2006/picture">
                   <pic:nvPicPr>
-                    <pic:cNvPr id="0" name="taskNetwork.pdf"/>
+                    <pic:cNvPr id="0" name="taskNetwork.png"/>
                     <pic:cNvPicPr/>
                   </pic:nvPicPr>
                   <pic:blipFill>
@@ -644,7 +671,7 @@
                   <pic:spPr>
                     <a:xfrm>
                       <a:off x="0" y="0"/>
-                      <a:ext cx="5943600" cy="6145040"/>
+                      <a:ext cx="5943600" cy="5344940"/>
                     </a:xfrm>
                     <a:prstGeom prst="rect">
                       <a:avLst/>
@@ -656,6 +683,7 @@
           </wp:inline>
         </w:drawing>
       </w:r>
+      <w:bookmarkEnd w:id="0"/>
       <w:r>
         <w:br w:type="page"/>
       </w:r>
@@ -675,11 +703,19 @@
           <w:b/>
         </w:rPr>
       </w:pPr>
+      <w:proofErr w:type="spellStart"/>
       <w:r>
         <w:rPr>
           <w:b/>
         </w:rPr>
-        <w:t>Conor:</w:t>
+        <w:t>Conor</w:t>
+      </w:r>
+      <w:proofErr w:type="spellEnd"/>
+      <w:r>
+        <w:rPr>
+          <w:b/>
+        </w:rPr>
+        <w:t>:</w:t>
       </w:r>
     </w:p>
     <w:p>
@@ -694,8 +730,6 @@
       <w:r>
         <w:t xml:space="preserve">As a Developer, I want system tests so that I know the features implemented in this sprint are working. – 8 points </w:t>
       </w:r>
-      <w:bookmarkStart w:id="0" w:name="_GoBack"/>
-      <w:bookmarkEnd w:id="0"/>
     </w:p>
     <w:p>
       <w:pPr>
@@ -1695,7 +1729,7 @@
   <a:extraClrSchemeLst/>
   <a:extLst>
     <a:ext uri="{05A4C25C-085E-4340-85A3-A5531E510DB2}">
-      <thm15:themeFamily xmlns:thm15="http://schemas.microsoft.com/office/thememl/2012/main" xmlns="" name="Office Theme" id="{62F939B6-93AF-4DB8-9C6B-D6C7DFDC589F}" vid="{4A3C46E8-61CC-4603-A589-7422A47A8E4A}"/>
+      <thm15:themeFamily xmlns="" xmlns:thm15="http://schemas.microsoft.com/office/thememl/2012/main" name="Office Theme" id="{62F939B6-93AF-4DB8-9C6B-D6C7DFDC589F}" vid="{4A3C46E8-61CC-4603-A589-7422A47A8E4A}"/>
     </a:ext>
   </a:extLst>
 </a:theme>

</xml_diff>